<commit_message>
Moved the abline to the right. Trying to figure out how to make it  smaller still.  Changes to be committed: 	modified:   PA1_template.Rmd 	modified:   PA1_template.docx 	modified:   PA1_template.html 	modified:   PA1_template.md 	modified:   figure/unnamed-chunk-12-1.png 	modified:   figure/unnamed-chunk-9-1.png
 Untracked files:
	.RData
	.Rhistory
</commit_message>
<xml_diff>
--- a/PA1_template.docx
+++ b/PA1_template.docx
@@ -4986,7 +4986,7 @@
         <w:rPr>
           <w:rStyle w:val="StringTok"/>
         </w:rPr>
-        <w:t xml:space="preserve">"Average Daily Activity Pattern using 5 Minute Intervals"</w:t>
+        <w:t xml:space="preserve">"Avg Daily Activity Pattern for 5 Minute Intervals"</w:t>
       </w:r>
       <w:r>
         <w:rPr>
@@ -5400,7 +5400,7 @@
         <w:rPr>
           <w:rStyle w:val="StringTok"/>
         </w:rPr>
-        <w:t xml:space="preserve">"Average Daily Activity Pattern using 5 Minute Intervals"</w:t>
+        <w:t xml:space="preserve">"Avg Daily Activity Pattern for 5 Minute Intervals"</w:t>
       </w:r>
       <w:r>
         <w:rPr>
@@ -5457,7 +5457,7 @@
         <w:rPr>
           <w:rStyle w:val="DecValTok"/>
         </w:rPr>
-        <w:t xml:space="preserve">250</w:t>
+        <w:t xml:space="preserve">400</w:t>
       </w:r>
       <w:r>
         <w:rPr>
@@ -5628,7 +5628,7 @@
         <w:rPr>
           <w:rStyle w:val="DecValTok"/>
         </w:rPr>
-        <w:t xml:space="preserve">250</w:t>
+        <w:t xml:space="preserve">400</w:t>
       </w:r>
       <w:r>
         <w:rPr>
@@ -5930,7 +5930,7 @@
         <w:t xml:space="preserve">data</w:t>
       </w:r>
       <w:r>
-        <w:t xml:space="preserve">. Now the the strategy used to populate the missing step values is to calculate the mean value of its interval during the day across the entire data set. This information is already stored in the dataset</w:t>
+        <w:t xml:space="preserve">. Now the strategy used to populate the missing step values is to calculate the mean value of its interval during the day across the entire data set. This information is already stored in the dataset</w:t>
       </w:r>
       <w:r>
         <w:t xml:space="preserve"> </w:t>
@@ -9013,7 +9013,22 @@
         <w:t xml:space="preserve"> </w:t>
       </w:r>
       <w:r>
-        <w:t xml:space="preserve">and new_steps_by_day** DF's.</w:t>
+        <w:t xml:space="preserve">and the</w:t>
+      </w:r>
+      <w:r>
+        <w:t xml:space="preserve"> </w:t>
+      </w:r>
+      <w:r>
+        <w:rPr>
+          <w:b/>
+        </w:rPr>
+        <w:t xml:space="preserve">new_steps_by_day</w:t>
+      </w:r>
+      <w:r>
+        <w:t xml:space="preserve"> </w:t>
+      </w:r>
+      <w:r>
+        <w:t xml:space="preserve">DF's.</w:t>
       </w:r>
     </w:p>
     <w:p>
@@ -11555,7 +11570,7 @@
     <w:bookmarkEnd w:id="32"/>
     <w:p>
       <w:r>
-        <w:t xml:space="preserve">First, let us add a factor columns to the new_data DF for the day of the week and the week day type weekDay or weekEnd. We use a function called dayType to determine if it is a week day or weekend.</w:t>
+        <w:t xml:space="preserve">First, let us add a factor column to each of the new_data DF for the day of the week and the week day type weekDay or weekEnd. We use a function called dayType to determine if it is a week day or weekend.</w:t>
       </w:r>
     </w:p>
     <w:p>
@@ -14556,7 +14571,7 @@
 <file path=word/numbering.xml><?xml version="1.0" encoding="utf-8"?>
 <w:numbering xmlns:w="http://schemas.openxmlformats.org/wordprocessingml/2006/main">
   <w:abstractNum w:abstractNumId="0">
-    <w:nsid w:val="c9c9d33c"/>
+    <w:nsid w:val="9a6f23ed"/>
     <w:multiLevelType w:val="multilevel"/>
     <w:lvl w:ilvl="0">
       <w:numFmt w:val="bullet"/>

</xml_diff>

<commit_message>
Made some more adjustments to the plots.
 Your branch is up-to-date with 'origin/master'.

 Changes to be committed:
	modified:   PA1_template.Rmd
	modified:   PA1_template.docx
	modified:   PA1_template.html
	modified:   PA1_template.md

 Untracked files:
	.RData
	.Rhistory
</commit_message>
<xml_diff>
--- a/PA1_template.docx
+++ b/PA1_template.docx
@@ -2197,7 +2197,7 @@
     </w:p>
     <w:p>
       <w:r>
-        <w:t xml:space="preserve">A plot of the total number of steps per day in the "activity.csv" data set is shown below.</w:t>
+        <w:t xml:space="preserve">A plot of the total number of steps per day in the "activity.csv" data set is shown below</w:t>
       </w:r>
     </w:p>
     <w:p>
@@ -4505,7 +4505,7 @@
               <a:graphicData uri="http://schemas.openxmlformats.org/drawingml/2006/picture">
                 <pic:pic>
                   <pic:nvPicPr>
-                    <pic:cNvPr descr="PA1_template_files/figure-docx/unnamed-chunk-5-1.png" id="0" name="Picture"/>
+                    <pic:cNvPr descr="PA1_template_files/figure-docx/StepsPerDay-1.png" id="0" name="Picture"/>
                     <pic:cNvPicPr>
                       <a:picLocks noChangeArrowheads="1" noChangeAspect="1"/>
                     </pic:cNvPicPr>
@@ -4818,6 +4818,63 @@
         <w:rPr>
           <w:rStyle w:val="KeywordTok"/>
         </w:rPr>
+        <w:t xml:space="preserve">par</w:t>
+      </w:r>
+      <w:r>
+        <w:rPr>
+          <w:rStyle w:val="NormalTok"/>
+        </w:rPr>
+        <w:t xml:space="preserve">(</w:t>
+      </w:r>
+      <w:r>
+        <w:rPr>
+          <w:rStyle w:val="DataTypeTok"/>
+        </w:rPr>
+        <w:t xml:space="preserve">mfrow=</w:t>
+      </w:r>
+      <w:r>
+        <w:rPr>
+          <w:rStyle w:val="KeywordTok"/>
+        </w:rPr>
+        <w:t xml:space="preserve">c</w:t>
+      </w:r>
+      <w:r>
+        <w:rPr>
+          <w:rStyle w:val="NormalTok"/>
+        </w:rPr>
+        <w:t xml:space="preserve">(</w:t>
+      </w:r>
+      <w:r>
+        <w:rPr>
+          <w:rStyle w:val="DecValTok"/>
+        </w:rPr>
+        <w:t xml:space="preserve">1</w:t>
+      </w:r>
+      <w:r>
+        <w:rPr>
+          <w:rStyle w:val="NormalTok"/>
+        </w:rPr>
+        <w:t xml:space="preserve">,</w:t>
+      </w:r>
+      <w:r>
+        <w:rPr>
+          <w:rStyle w:val="DecValTok"/>
+        </w:rPr>
+        <w:t xml:space="preserve">1</w:t>
+      </w:r>
+      <w:r>
+        <w:rPr>
+          <w:rStyle w:val="NormalTok"/>
+        </w:rPr>
+        <w:t xml:space="preserve">))</w:t>
+      </w:r>
+      <w:r>
+        <w:br w:type="textWrapping"/>
+      </w:r>
+      <w:r>
+        <w:rPr>
+          <w:rStyle w:val="KeywordTok"/>
+        </w:rPr>
         <w:t xml:space="preserve">plot</w:t>
       </w:r>
       <w:r>
@@ -5006,7 +5063,7 @@
               <a:graphicData uri="http://schemas.openxmlformats.org/drawingml/2006/picture">
                 <pic:pic>
                   <pic:nvPicPr>
-                    <pic:cNvPr descr="PA1_template_files/figure-docx/unnamed-chunk-9-1.png" id="0" name="Picture"/>
+                    <pic:cNvPr descr="PA1_template_files/figure-docx/MeanStepsPerInterval-1.png" id="0" name="Picture"/>
                     <pic:cNvPicPr>
                       <a:picLocks noChangeArrowheads="1" noChangeAspect="1"/>
                     </pic:cNvPicPr>
@@ -5050,6 +5107,63 @@
       </w:pPr>
       <w:r>
         <w:rPr>
+          <w:rStyle w:val="KeywordTok"/>
+        </w:rPr>
+        <w:t xml:space="preserve">par</w:t>
+      </w:r>
+      <w:r>
+        <w:rPr>
+          <w:rStyle w:val="NormalTok"/>
+        </w:rPr>
+        <w:t xml:space="preserve">(</w:t>
+      </w:r>
+      <w:r>
+        <w:rPr>
+          <w:rStyle w:val="DataTypeTok"/>
+        </w:rPr>
+        <w:t xml:space="preserve">mfrow=</w:t>
+      </w:r>
+      <w:r>
+        <w:rPr>
+          <w:rStyle w:val="KeywordTok"/>
+        </w:rPr>
+        <w:t xml:space="preserve">c</w:t>
+      </w:r>
+      <w:r>
+        <w:rPr>
+          <w:rStyle w:val="NormalTok"/>
+        </w:rPr>
+        <w:t xml:space="preserve">(</w:t>
+      </w:r>
+      <w:r>
+        <w:rPr>
+          <w:rStyle w:val="DecValTok"/>
+        </w:rPr>
+        <w:t xml:space="preserve">1</w:t>
+      </w:r>
+      <w:r>
+        <w:rPr>
+          <w:rStyle w:val="NormalTok"/>
+        </w:rPr>
+        <w:t xml:space="preserve">,</w:t>
+      </w:r>
+      <w:r>
+        <w:rPr>
+          <w:rStyle w:val="DecValTok"/>
+        </w:rPr>
+        <w:t xml:space="preserve">1</w:t>
+      </w:r>
+      <w:r>
+        <w:rPr>
+          <w:rStyle w:val="NormalTok"/>
+        </w:rPr>
+        <w:t xml:space="preserve">))</w:t>
+      </w:r>
+      <w:r>
+        <w:br w:type="textWrapping"/>
+      </w:r>
+      <w:r>
+        <w:rPr>
           <w:rStyle w:val="NormalTok"/>
         </w:rPr>
         <w:t xml:space="preserve">max_avg &lt;-</w:t>
@@ -5228,6 +5342,63 @@
       <w:pPr>
         <w:pStyle w:val="SourceCode"/>
       </w:pPr>
+      <w:r>
+        <w:rPr>
+          <w:rStyle w:val="KeywordTok"/>
+        </w:rPr>
+        <w:t xml:space="preserve">par</w:t>
+      </w:r>
+      <w:r>
+        <w:rPr>
+          <w:rStyle w:val="NormalTok"/>
+        </w:rPr>
+        <w:t xml:space="preserve">(</w:t>
+      </w:r>
+      <w:r>
+        <w:rPr>
+          <w:rStyle w:val="DataTypeTok"/>
+        </w:rPr>
+        <w:t xml:space="preserve">mfrow=</w:t>
+      </w:r>
+      <w:r>
+        <w:rPr>
+          <w:rStyle w:val="KeywordTok"/>
+        </w:rPr>
+        <w:t xml:space="preserve">c</w:t>
+      </w:r>
+      <w:r>
+        <w:rPr>
+          <w:rStyle w:val="NormalTok"/>
+        </w:rPr>
+        <w:t xml:space="preserve">(</w:t>
+      </w:r>
+      <w:r>
+        <w:rPr>
+          <w:rStyle w:val="DecValTok"/>
+        </w:rPr>
+        <w:t xml:space="preserve">1</w:t>
+      </w:r>
+      <w:r>
+        <w:rPr>
+          <w:rStyle w:val="NormalTok"/>
+        </w:rPr>
+        <w:t xml:space="preserve">,</w:t>
+      </w:r>
+      <w:r>
+        <w:rPr>
+          <w:rStyle w:val="DecValTok"/>
+        </w:rPr>
+        <w:t xml:space="preserve">1</w:t>
+      </w:r>
+      <w:r>
+        <w:rPr>
+          <w:rStyle w:val="NormalTok"/>
+        </w:rPr>
+        <w:t xml:space="preserve">))</w:t>
+      </w:r>
+      <w:r>
+        <w:br w:type="textWrapping"/>
+      </w:r>
       <w:r>
         <w:rPr>
           <w:rStyle w:val="KeywordTok"/>
@@ -5762,7 +5933,7 @@
               <a:graphicData uri="http://schemas.openxmlformats.org/drawingml/2006/picture">
                 <pic:pic>
                   <pic:nvPicPr>
-                    <pic:cNvPr descr="PA1_template_files/figure-docx/unnamed-chunk-12-1.png" id="0" name="Picture"/>
+                    <pic:cNvPr descr="PA1_template_files/figure-docx/AvgDailyActivypattern-1.png" id="0" name="Picture"/>
                     <pic:cNvPicPr>
                       <a:picLocks noChangeArrowheads="1" noChangeAspect="1"/>
                     </pic:cNvPicPr>
@@ -8801,7 +8972,7 @@
               <a:graphicData uri="http://schemas.openxmlformats.org/drawingml/2006/picture">
                 <pic:pic>
                   <pic:nvPicPr>
-                    <pic:cNvPr descr="PA1_template_files/figure-docx/unnamed-chunk-17-1.png" id="0" name="Picture"/>
+                    <pic:cNvPr descr="PA1_template_files/figure-docx/TotalStepsImputed-1.png" id="0" name="Picture"/>
                     <pic:cNvPicPr>
                       <a:picLocks noChangeArrowheads="1" noChangeAspect="1"/>
                     </pic:cNvPicPr>
@@ -11518,7 +11689,7 @@
               <a:graphicData uri="http://schemas.openxmlformats.org/drawingml/2006/picture">
                 <pic:pic>
                   <pic:nvPicPr>
-                    <pic:cNvPr descr="PA1_template_files/figure-docx/unnamed-chunk-22-1.png" id="0" name="Picture"/>
+                    <pic:cNvPr descr="PA1_template_files/figure-docx/AllStepsbyday-1.png" id="0" name="Picture"/>
                     <pic:cNvPicPr>
                       <a:picLocks noChangeArrowheads="1" noChangeAspect="1"/>
                     </pic:cNvPicPr>
@@ -12884,7 +13055,7 @@
               <a:graphicData uri="http://schemas.openxmlformats.org/drawingml/2006/picture">
                 <pic:pic>
                   <pic:nvPicPr>
-                    <pic:cNvPr descr="PA1_template_files/figure-docx/unnamed-chunk-25-1.png" id="0" name="Picture"/>
+                    <pic:cNvPr descr="PA1_template_files/figure-docx/PanelPlotWeekDayWeekEnd-1.png" id="0" name="Picture"/>
                     <pic:cNvPicPr>
                       <a:picLocks noChangeArrowheads="1" noChangeAspect="1"/>
                     </pic:cNvPicPr>
@@ -13953,7 +14124,7 @@
               <a:graphicData uri="http://schemas.openxmlformats.org/drawingml/2006/picture">
                 <pic:pic>
                   <pic:nvPicPr>
-                    <pic:cNvPr descr="PA1_template_files/figure-docx/unnamed-chunk-27-1.png" id="0" name="Picture"/>
+                    <pic:cNvPr descr="PA1_template_files/figure-docx/DeltaPatternWeekEndWeekDay-1.png" id="0" name="Picture"/>
                     <pic:cNvPicPr>
                       <a:picLocks noChangeArrowheads="1" noChangeAspect="1"/>
                     </pic:cNvPicPr>
@@ -14527,7 +14698,7 @@
               <a:graphicData uri="http://schemas.openxmlformats.org/drawingml/2006/picture">
                 <pic:pic>
                   <pic:nvPicPr>
-                    <pic:cNvPr descr="PA1_template_files/figure-docx/unnamed-chunk-29-1.png" id="0" name="Picture"/>
+                    <pic:cNvPr descr="PA1_template_files/figure-docx/TotalStepsPerTimeInterval-1.png" id="0" name="Picture"/>
                     <pic:cNvPicPr>
                       <a:picLocks noChangeArrowheads="1" noChangeAspect="1"/>
                     </pic:cNvPicPr>
@@ -14571,7 +14742,7 @@
 <file path=word/numbering.xml><?xml version="1.0" encoding="utf-8"?>
 <w:numbering xmlns:w="http://schemas.openxmlformats.org/wordprocessingml/2006/main">
   <w:abstractNum w:abstractNumId="0">
-    <w:nsid w:val="9a6f23ed"/>
+    <w:nsid w:val="12d67129"/>
     <w:multiLevelType w:val="multilevel"/>
     <w:lvl w:ilvl="0">
       <w:numFmt w:val="bullet"/>

</xml_diff>